<commit_message>
Update documentation trial 2
</commit_message>
<xml_diff>
--- a/Documentations/Report.docx
+++ b/Documentations/Report.docx
@@ -1565,7 +1565,12 @@
         <w:t>ask</w:t>
       </w:r>
       <w:r>
-        <w:t xml:space="preserve"> is typically used by any team member to describe other planned, </w:t>
+        <w:t xml:space="preserve"> is typically used</w:t>
+      </w:r>
+      <w:bookmarkStart w:id="5" w:name="_GoBack"/>
+      <w:bookmarkEnd w:id="5"/>
+      <w:r>
+        <w:t xml:space="preserve"> by any team member to describe other planned, </w:t>
       </w:r>
       <w:r>
         <w:rPr>
@@ -1649,11 +1654,11 @@
         <w:pStyle w:val="Heading2"/>
         <w:ind w:left="426"/>
       </w:pPr>
-      <w:bookmarkStart w:id="5" w:name="_Toc37102632"/>
+      <w:bookmarkStart w:id="6" w:name="_Toc37102632"/>
       <w:r>
         <w:t>References</w:t>
       </w:r>
-      <w:bookmarkEnd w:id="5"/>
+      <w:bookmarkEnd w:id="6"/>
     </w:p>
     <w:p>
       <w:pPr>
@@ -1707,11 +1712,11 @@
         <w:pStyle w:val="Heading2"/>
         <w:ind w:left="426"/>
       </w:pPr>
-      <w:bookmarkStart w:id="6" w:name="_Toc37102633"/>
+      <w:bookmarkStart w:id="7" w:name="_Toc37102633"/>
       <w:r>
         <w:t>Technologies to be used</w:t>
       </w:r>
-      <w:bookmarkEnd w:id="6"/>
+      <w:bookmarkEnd w:id="7"/>
     </w:p>
     <w:p>
       <w:pPr>
@@ -1754,8 +1759,6 @@
       <w:r>
         <w:t>IDE: Android Studio</w:t>
       </w:r>
-      <w:bookmarkStart w:id="7" w:name="_GoBack"/>
-      <w:bookmarkEnd w:id="7"/>
     </w:p>
     <w:p>
       <w:pPr>
@@ -1880,27 +1883,14 @@
       <w:r>
         <w:t xml:space="preserve">Figure </w:t>
       </w:r>
-      <w:r>
-        <w:fldChar w:fldCharType="begin"/>
-      </w:r>
-      <w:r>
-        <w:instrText xml:space="preserve"> SEQ Figure \* ARABIC </w:instrText>
-      </w:r>
-      <w:r>
-        <w:fldChar w:fldCharType="separate"/>
-      </w:r>
-      <w:r>
-        <w:rPr>
-          <w:noProof/>
-        </w:rPr>
-        <w:t>1</w:t>
-      </w:r>
-      <w:r>
-        <w:rPr>
-          <w:noProof/>
-        </w:rPr>
-        <w:fldChar w:fldCharType="end"/>
-      </w:r>
+      <w:fldSimple w:instr=" SEQ Figure \* ARABIC ">
+        <w:r>
+          <w:rPr>
+            <w:noProof/>
+          </w:rPr>
+          <w:t>1</w:t>
+        </w:r>
+      </w:fldSimple>
       <w:r>
         <w:t xml:space="preserve"> </w:t>
       </w:r>
@@ -24665,27 +24655,14 @@
       <w:r>
         <w:t xml:space="preserve">Figure </w:t>
       </w:r>
-      <w:r>
-        <w:fldChar w:fldCharType="begin"/>
-      </w:r>
-      <w:r>
-        <w:instrText xml:space="preserve"> SEQ Figure \* ARABIC </w:instrText>
-      </w:r>
-      <w:r>
-        <w:fldChar w:fldCharType="separate"/>
-      </w:r>
-      <w:r>
-        <w:rPr>
-          <w:noProof/>
-        </w:rPr>
-        <w:t>2</w:t>
-      </w:r>
-      <w:r>
-        <w:rPr>
-          <w:noProof/>
-        </w:rPr>
-        <w:fldChar w:fldCharType="end"/>
-      </w:r>
+      <w:fldSimple w:instr=" SEQ Figure \* ARABIC ">
+        <w:r>
+          <w:rPr>
+            <w:noProof/>
+          </w:rPr>
+          <w:t>2</w:t>
+        </w:r>
+      </w:fldSimple>
       <w:r>
         <w:t>. Login sequence diagram</w:t>
       </w:r>
@@ -24757,27 +24734,14 @@
       <w:r>
         <w:t xml:space="preserve">Figure </w:t>
       </w:r>
-      <w:r>
-        <w:fldChar w:fldCharType="begin"/>
-      </w:r>
-      <w:r>
-        <w:instrText xml:space="preserve"> SEQ Figure \* ARABIC </w:instrText>
-      </w:r>
-      <w:r>
-        <w:fldChar w:fldCharType="separate"/>
-      </w:r>
-      <w:r>
-        <w:rPr>
-          <w:noProof/>
-        </w:rPr>
-        <w:t>3</w:t>
-      </w:r>
-      <w:r>
-        <w:rPr>
-          <w:noProof/>
-        </w:rPr>
-        <w:fldChar w:fldCharType="end"/>
-      </w:r>
+      <w:fldSimple w:instr=" SEQ Figure \* ARABIC ">
+        <w:r>
+          <w:rPr>
+            <w:noProof/>
+          </w:rPr>
+          <w:t>3</w:t>
+        </w:r>
+      </w:fldSimple>
       <w:r>
         <w:t>. Sign up sequence diagram.</w:t>
       </w:r>
@@ -24849,27 +24813,14 @@
       <w:r>
         <w:t xml:space="preserve">Figure </w:t>
       </w:r>
-      <w:r>
-        <w:fldChar w:fldCharType="begin"/>
-      </w:r>
-      <w:r>
-        <w:instrText xml:space="preserve"> SEQ Figure \* ARABIC </w:instrText>
-      </w:r>
-      <w:r>
-        <w:fldChar w:fldCharType="separate"/>
-      </w:r>
-      <w:r>
-        <w:rPr>
-          <w:noProof/>
-        </w:rPr>
-        <w:t>4</w:t>
-      </w:r>
-      <w:r>
-        <w:rPr>
-          <w:noProof/>
-        </w:rPr>
-        <w:fldChar w:fldCharType="end"/>
-      </w:r>
+      <w:fldSimple w:instr=" SEQ Figure \* ARABIC ">
+        <w:r>
+          <w:rPr>
+            <w:noProof/>
+          </w:rPr>
+          <w:t>4</w:t>
+        </w:r>
+      </w:fldSimple>
       <w:r>
         <w:t>. Add comment diagram</w:t>
       </w:r>
@@ -24944,27 +24895,14 @@
       <w:r>
         <w:t xml:space="preserve">Figure </w:t>
       </w:r>
-      <w:r>
-        <w:fldChar w:fldCharType="begin"/>
-      </w:r>
-      <w:r>
-        <w:instrText xml:space="preserve"> SEQ Figure \* ARABIC </w:instrText>
-      </w:r>
-      <w:r>
-        <w:fldChar w:fldCharType="separate"/>
-      </w:r>
-      <w:r>
-        <w:rPr>
-          <w:noProof/>
-        </w:rPr>
-        <w:t>5</w:t>
-      </w:r>
-      <w:r>
-        <w:rPr>
-          <w:noProof/>
-        </w:rPr>
-        <w:fldChar w:fldCharType="end"/>
-      </w:r>
+      <w:fldSimple w:instr=" SEQ Figure \* ARABIC ">
+        <w:r>
+          <w:rPr>
+            <w:noProof/>
+          </w:rPr>
+          <w:t>5</w:t>
+        </w:r>
+      </w:fldSimple>
       <w:r>
         <w:t>. Assign role for member sequence diagram</w:t>
       </w:r>
@@ -25036,27 +24974,14 @@
       <w:r>
         <w:t xml:space="preserve">Figure </w:t>
       </w:r>
-      <w:r>
-        <w:fldChar w:fldCharType="begin"/>
-      </w:r>
-      <w:r>
-        <w:instrText xml:space="preserve"> SEQ Figure \* ARABIC </w:instrText>
-      </w:r>
-      <w:r>
-        <w:fldChar w:fldCharType="separate"/>
-      </w:r>
-      <w:r>
-        <w:rPr>
-          <w:noProof/>
-        </w:rPr>
-        <w:t>6</w:t>
-      </w:r>
-      <w:r>
-        <w:rPr>
-          <w:noProof/>
-        </w:rPr>
-        <w:fldChar w:fldCharType="end"/>
-      </w:r>
+      <w:fldSimple w:instr=" SEQ Figure \* ARABIC ">
+        <w:r>
+          <w:rPr>
+            <w:noProof/>
+          </w:rPr>
+          <w:t>6</w:t>
+        </w:r>
+      </w:fldSimple>
       <w:r>
         <w:t>. Change issue status sequence diagram</w:t>
       </w:r>
@@ -25128,27 +25053,14 @@
       <w:r>
         <w:t xml:space="preserve">Figure </w:t>
       </w:r>
-      <w:r>
-        <w:fldChar w:fldCharType="begin"/>
-      </w:r>
-      <w:r>
-        <w:instrText xml:space="preserve"> SEQ Figure \* ARABIC </w:instrText>
-      </w:r>
-      <w:r>
-        <w:fldChar w:fldCharType="separate"/>
-      </w:r>
-      <w:r>
-        <w:rPr>
-          <w:noProof/>
-        </w:rPr>
-        <w:t>7</w:t>
-      </w:r>
-      <w:r>
-        <w:rPr>
-          <w:noProof/>
-        </w:rPr>
-        <w:fldChar w:fldCharType="end"/>
-      </w:r>
+      <w:fldSimple w:instr=" SEQ Figure \* ARABIC ">
+        <w:r>
+          <w:rPr>
+            <w:noProof/>
+          </w:rPr>
+          <w:t>7</w:t>
+        </w:r>
+      </w:fldSimple>
       <w:r>
         <w:t>. Complete sprint sequence diagram</w:t>
       </w:r>
@@ -25220,27 +25132,14 @@
       <w:r>
         <w:t xml:space="preserve">Figure </w:t>
       </w:r>
-      <w:r>
-        <w:fldChar w:fldCharType="begin"/>
-      </w:r>
-      <w:r>
-        <w:instrText xml:space="preserve"> SEQ Figure \* ARABIC </w:instrText>
-      </w:r>
-      <w:r>
-        <w:fldChar w:fldCharType="separate"/>
-      </w:r>
-      <w:r>
-        <w:rPr>
-          <w:noProof/>
-        </w:rPr>
-        <w:t>8</w:t>
-      </w:r>
-      <w:r>
-        <w:rPr>
-          <w:noProof/>
-        </w:rPr>
-        <w:fldChar w:fldCharType="end"/>
-      </w:r>
+      <w:fldSimple w:instr=" SEQ Figure \* ARABIC ">
+        <w:r>
+          <w:rPr>
+            <w:noProof/>
+          </w:rPr>
+          <w:t>8</w:t>
+        </w:r>
+      </w:fldSimple>
       <w:r>
         <w:t>. Create issue sequence diagram</w:t>
       </w:r>
@@ -25312,27 +25211,14 @@
       <w:r>
         <w:t xml:space="preserve">Figure </w:t>
       </w:r>
-      <w:r>
-        <w:fldChar w:fldCharType="begin"/>
-      </w:r>
-      <w:r>
-        <w:instrText xml:space="preserve"> SEQ Figure \* ARABIC </w:instrText>
-      </w:r>
-      <w:r>
-        <w:fldChar w:fldCharType="separate"/>
-      </w:r>
-      <w:r>
-        <w:rPr>
-          <w:noProof/>
-        </w:rPr>
-        <w:t>9</w:t>
-      </w:r>
-      <w:r>
-        <w:rPr>
-          <w:noProof/>
-        </w:rPr>
-        <w:fldChar w:fldCharType="end"/>
-      </w:r>
+      <w:fldSimple w:instr=" SEQ Figure \* ARABIC ">
+        <w:r>
+          <w:rPr>
+            <w:noProof/>
+          </w:rPr>
+          <w:t>9</w:t>
+        </w:r>
+      </w:fldSimple>
       <w:r>
         <w:t>. Create new project sequence diagram</w:t>
       </w:r>
@@ -25404,27 +25290,14 @@
       <w:r>
         <w:t xml:space="preserve">Figure </w:t>
       </w:r>
-      <w:r>
-        <w:fldChar w:fldCharType="begin"/>
-      </w:r>
-      <w:r>
-        <w:instrText xml:space="preserve"> SEQ Figure \* ARABIC </w:instrText>
-      </w:r>
-      <w:r>
-        <w:fldChar w:fldCharType="separate"/>
-      </w:r>
-      <w:r>
-        <w:rPr>
-          <w:noProof/>
-        </w:rPr>
-        <w:t>10</w:t>
-      </w:r>
-      <w:r>
-        <w:rPr>
-          <w:noProof/>
-        </w:rPr>
-        <w:fldChar w:fldCharType="end"/>
-      </w:r>
+      <w:fldSimple w:instr=" SEQ Figure \* ARABIC ">
+        <w:r>
+          <w:rPr>
+            <w:noProof/>
+          </w:rPr>
+          <w:t>10</w:t>
+        </w:r>
+      </w:fldSimple>
       <w:r>
         <w:t>. Create sprint sequence diagram</w:t>
       </w:r>
@@ -25496,27 +25369,14 @@
       <w:r>
         <w:t xml:space="preserve">Figure </w:t>
       </w:r>
-      <w:r>
-        <w:fldChar w:fldCharType="begin"/>
-      </w:r>
-      <w:r>
-        <w:instrText xml:space="preserve"> SEQ Figure \* ARABIC </w:instrText>
-      </w:r>
-      <w:r>
-        <w:fldChar w:fldCharType="separate"/>
-      </w:r>
-      <w:r>
-        <w:rPr>
-          <w:noProof/>
-        </w:rPr>
-        <w:t>11</w:t>
-      </w:r>
-      <w:r>
-        <w:rPr>
-          <w:noProof/>
-        </w:rPr>
-        <w:fldChar w:fldCharType="end"/>
-      </w:r>
+      <w:fldSimple w:instr=" SEQ Figure \* ARABIC ">
+        <w:r>
+          <w:rPr>
+            <w:noProof/>
+          </w:rPr>
+          <w:t>11</w:t>
+        </w:r>
+      </w:fldSimple>
       <w:r>
         <w:t>. Delete comment sequence diagram</w:t>
       </w:r>
@@ -25588,27 +25448,14 @@
       <w:r>
         <w:t xml:space="preserve">Figure </w:t>
       </w:r>
-      <w:r>
-        <w:fldChar w:fldCharType="begin"/>
-      </w:r>
-      <w:r>
-        <w:instrText xml:space="preserve"> SEQ Figure \* ARABIC </w:instrText>
-      </w:r>
-      <w:r>
-        <w:fldChar w:fldCharType="separate"/>
-      </w:r>
-      <w:r>
-        <w:rPr>
-          <w:noProof/>
-        </w:rPr>
-        <w:t>12</w:t>
-      </w:r>
-      <w:r>
-        <w:rPr>
-          <w:noProof/>
-        </w:rPr>
-        <w:fldChar w:fldCharType="end"/>
-      </w:r>
+      <w:fldSimple w:instr=" SEQ Figure \* ARABIC ">
+        <w:r>
+          <w:rPr>
+            <w:noProof/>
+          </w:rPr>
+          <w:t>12</w:t>
+        </w:r>
+      </w:fldSimple>
       <w:r>
         <w:t>. Delete future sprint sequence diagram</w:t>
       </w:r>
@@ -25680,27 +25527,14 @@
       <w:r>
         <w:t xml:space="preserve">Figure </w:t>
       </w:r>
-      <w:r>
-        <w:fldChar w:fldCharType="begin"/>
-      </w:r>
-      <w:r>
-        <w:instrText xml:space="preserve"> SEQ Figure \* ARABIC </w:instrText>
-      </w:r>
-      <w:r>
-        <w:fldChar w:fldCharType="separate"/>
-      </w:r>
-      <w:r>
-        <w:rPr>
-          <w:noProof/>
-        </w:rPr>
-        <w:t>13</w:t>
-      </w:r>
-      <w:r>
-        <w:rPr>
-          <w:noProof/>
-        </w:rPr>
-        <w:fldChar w:fldCharType="end"/>
-      </w:r>
+      <w:fldSimple w:instr=" SEQ Figure \* ARABIC ">
+        <w:r>
+          <w:rPr>
+            <w:noProof/>
+          </w:rPr>
+          <w:t>13</w:t>
+        </w:r>
+      </w:fldSimple>
       <w:r>
         <w:t>. Delete issue sequence diagram</w:t>
       </w:r>
@@ -25772,27 +25606,14 @@
       <w:r>
         <w:t xml:space="preserve">Figure </w:t>
       </w:r>
-      <w:r>
-        <w:fldChar w:fldCharType="begin"/>
-      </w:r>
-      <w:r>
-        <w:instrText xml:space="preserve"> SEQ Figure \* ARABIC </w:instrText>
-      </w:r>
-      <w:r>
-        <w:fldChar w:fldCharType="separate"/>
-      </w:r>
-      <w:r>
-        <w:rPr>
-          <w:noProof/>
-        </w:rPr>
-        <w:t>14</w:t>
-      </w:r>
-      <w:r>
-        <w:rPr>
-          <w:noProof/>
-        </w:rPr>
-        <w:fldChar w:fldCharType="end"/>
-      </w:r>
+      <w:fldSimple w:instr=" SEQ Figure \* ARABIC ">
+        <w:r>
+          <w:rPr>
+            <w:noProof/>
+          </w:rPr>
+          <w:t>14</w:t>
+        </w:r>
+      </w:fldSimple>
       <w:r>
         <w:t>. Delete project sequence diagram</w:t>
       </w:r>
@@ -25864,27 +25685,14 @@
       <w:r>
         <w:t xml:space="preserve">Figure </w:t>
       </w:r>
-      <w:r>
-        <w:fldChar w:fldCharType="begin"/>
-      </w:r>
-      <w:r>
-        <w:instrText xml:space="preserve"> SEQ Figure \* ARABIC </w:instrText>
-      </w:r>
-      <w:r>
-        <w:fldChar w:fldCharType="separate"/>
-      </w:r>
-      <w:r>
-        <w:rPr>
-          <w:noProof/>
-        </w:rPr>
-        <w:t>15</w:t>
-      </w:r>
-      <w:r>
-        <w:rPr>
-          <w:noProof/>
-        </w:rPr>
-        <w:fldChar w:fldCharType="end"/>
-      </w:r>
+      <w:fldSimple w:instr=" SEQ Figure \* ARABIC ">
+        <w:r>
+          <w:rPr>
+            <w:noProof/>
+          </w:rPr>
+          <w:t>15</w:t>
+        </w:r>
+      </w:fldSimple>
       <w:r>
         <w:t>. Edit comment sequence diagram</w:t>
       </w:r>
@@ -25956,27 +25764,14 @@
       <w:r>
         <w:t xml:space="preserve">Figure </w:t>
       </w:r>
-      <w:r>
-        <w:fldChar w:fldCharType="begin"/>
-      </w:r>
-      <w:r>
-        <w:instrText xml:space="preserve"> SEQ Figure \* ARABIC </w:instrText>
-      </w:r>
-      <w:r>
-        <w:fldChar w:fldCharType="separate"/>
-      </w:r>
-      <w:r>
-        <w:rPr>
-          <w:noProof/>
-        </w:rPr>
-        <w:t>16</w:t>
-      </w:r>
-      <w:r>
-        <w:rPr>
-          <w:noProof/>
-        </w:rPr>
-        <w:fldChar w:fldCharType="end"/>
-      </w:r>
+      <w:fldSimple w:instr=" SEQ Figure \* ARABIC ">
+        <w:r>
+          <w:rPr>
+            <w:noProof/>
+          </w:rPr>
+          <w:t>16</w:t>
+        </w:r>
+      </w:fldSimple>
       <w:r>
         <w:t>. Edit issue sequence diagram</w:t>
       </w:r>
@@ -26048,27 +25843,14 @@
       <w:r>
         <w:t xml:space="preserve">Figure </w:t>
       </w:r>
-      <w:r>
-        <w:fldChar w:fldCharType="begin"/>
-      </w:r>
-      <w:r>
-        <w:instrText xml:space="preserve"> SEQ Figure \* ARABIC </w:instrText>
-      </w:r>
-      <w:r>
-        <w:fldChar w:fldCharType="separate"/>
-      </w:r>
-      <w:r>
-        <w:rPr>
-          <w:noProof/>
-        </w:rPr>
-        <w:t>17</w:t>
-      </w:r>
-      <w:r>
-        <w:rPr>
-          <w:noProof/>
-        </w:rPr>
-        <w:fldChar w:fldCharType="end"/>
-      </w:r>
+      <w:fldSimple w:instr=" SEQ Figure \* ARABIC ">
+        <w:r>
+          <w:rPr>
+            <w:noProof/>
+          </w:rPr>
+          <w:t>17</w:t>
+        </w:r>
+      </w:fldSimple>
       <w:r>
         <w:t>. Edit project information sequence diagram</w:t>
       </w:r>
@@ -26140,27 +25922,14 @@
       <w:r>
         <w:t xml:space="preserve">Figure </w:t>
       </w:r>
-      <w:r>
-        <w:fldChar w:fldCharType="begin"/>
-      </w:r>
-      <w:r>
-        <w:instrText xml:space="preserve"> SEQ Figure \* ARABIC </w:instrText>
-      </w:r>
-      <w:r>
-        <w:fldChar w:fldCharType="separate"/>
-      </w:r>
-      <w:r>
-        <w:rPr>
-          <w:noProof/>
-        </w:rPr>
-        <w:t>18</w:t>
-      </w:r>
-      <w:r>
-        <w:rPr>
-          <w:noProof/>
-        </w:rPr>
-        <w:fldChar w:fldCharType="end"/>
-      </w:r>
+      <w:fldSimple w:instr=" SEQ Figure \* ARABIC ">
+        <w:r>
+          <w:rPr>
+            <w:noProof/>
+          </w:rPr>
+          <w:t>18</w:t>
+        </w:r>
+      </w:fldSimple>
       <w:r>
         <w:t>. Edit sprint sequence diagram</w:t>
       </w:r>
@@ -26232,30 +26001,14 @@
       <w:r>
         <w:t xml:space="preserve">Figure </w:t>
       </w:r>
-      <w:r>
-        <w:fldChar w:fldCharType="begin"/>
-      </w:r>
-      <w:r>
-        <w:instrText xml:space="preserve"> SEQ Figure \* AR</w:instrText>
-      </w:r>
-      <w:r>
-        <w:instrText xml:space="preserve">ABIC </w:instrText>
-      </w:r>
-      <w:r>
-        <w:fldChar w:fldCharType="separate"/>
-      </w:r>
-      <w:r>
-        <w:rPr>
-          <w:noProof/>
-        </w:rPr>
-        <w:t>19</w:t>
-      </w:r>
-      <w:r>
-        <w:rPr>
-          <w:noProof/>
-        </w:rPr>
-        <w:fldChar w:fldCharType="end"/>
-      </w:r>
+      <w:fldSimple w:instr=" SEQ Figure \* ARABIC ">
+        <w:r>
+          <w:rPr>
+            <w:noProof/>
+          </w:rPr>
+          <w:t>19</w:t>
+        </w:r>
+      </w:fldSimple>
       <w:r>
         <w:t>. Invite member sequence diagram</w:t>
       </w:r>
@@ -26327,27 +26080,14 @@
       <w:r>
         <w:t xml:space="preserve">Figure </w:t>
       </w:r>
-      <w:r>
-        <w:fldChar w:fldCharType="begin"/>
-      </w:r>
-      <w:r>
-        <w:instrText xml:space="preserve"> SEQ Figure \* ARABIC </w:instrText>
-      </w:r>
-      <w:r>
-        <w:fldChar w:fldCharType="separate"/>
-      </w:r>
-      <w:r>
-        <w:rPr>
-          <w:noProof/>
-        </w:rPr>
-        <w:t>20</w:t>
-      </w:r>
-      <w:r>
-        <w:rPr>
-          <w:noProof/>
-        </w:rPr>
-        <w:fldChar w:fldCharType="end"/>
-      </w:r>
+      <w:fldSimple w:instr=" SEQ Figure \* ARABIC ">
+        <w:r>
+          <w:rPr>
+            <w:noProof/>
+          </w:rPr>
+          <w:t>20</w:t>
+        </w:r>
+      </w:fldSimple>
       <w:r>
         <w:t>. Log out sequence diagram</w:t>
       </w:r>
@@ -26419,27 +26159,14 @@
       <w:r>
         <w:t xml:space="preserve">Figure </w:t>
       </w:r>
-      <w:r>
-        <w:fldChar w:fldCharType="begin"/>
-      </w:r>
-      <w:r>
-        <w:instrText xml:space="preserve"> SEQ Figure \* ARABIC </w:instrText>
-      </w:r>
-      <w:r>
-        <w:fldChar w:fldCharType="separate"/>
-      </w:r>
-      <w:r>
-        <w:rPr>
-          <w:noProof/>
-        </w:rPr>
-        <w:t>21</w:t>
-      </w:r>
-      <w:r>
-        <w:rPr>
-          <w:noProof/>
-        </w:rPr>
-        <w:fldChar w:fldCharType="end"/>
-      </w:r>
+      <w:fldSimple w:instr=" SEQ Figure \* ARABIC ">
+        <w:r>
+          <w:rPr>
+            <w:noProof/>
+          </w:rPr>
+          <w:t>21</w:t>
+        </w:r>
+      </w:fldSimple>
       <w:r>
         <w:t>. Remove member sequence diagram</w:t>
       </w:r>
@@ -26511,27 +26238,14 @@
       <w:r>
         <w:t xml:space="preserve">Figure </w:t>
       </w:r>
-      <w:r>
-        <w:fldChar w:fldCharType="begin"/>
-      </w:r>
-      <w:r>
-        <w:instrText xml:space="preserve"> SEQ Figure \* ARABIC </w:instrText>
-      </w:r>
-      <w:r>
-        <w:fldChar w:fldCharType="separate"/>
-      </w:r>
-      <w:r>
-        <w:rPr>
-          <w:noProof/>
-        </w:rPr>
-        <w:t>22</w:t>
-      </w:r>
-      <w:r>
-        <w:rPr>
-          <w:noProof/>
-        </w:rPr>
-        <w:fldChar w:fldCharType="end"/>
-      </w:r>
+      <w:fldSimple w:instr=" SEQ Figure \* ARABIC ">
+        <w:r>
+          <w:rPr>
+            <w:noProof/>
+          </w:rPr>
+          <w:t>22</w:t>
+        </w:r>
+      </w:fldSimple>
       <w:r>
         <w:t>. Search sequence diagram</w:t>
       </w:r>
@@ -26603,27 +26317,14 @@
       <w:r>
         <w:t xml:space="preserve">Figure </w:t>
       </w:r>
-      <w:r>
-        <w:fldChar w:fldCharType="begin"/>
-      </w:r>
-      <w:r>
-        <w:instrText xml:space="preserve"> SEQ Figure \* ARABIC </w:instrText>
-      </w:r>
-      <w:r>
-        <w:fldChar w:fldCharType="separate"/>
-      </w:r>
-      <w:r>
-        <w:rPr>
-          <w:noProof/>
-        </w:rPr>
-        <w:t>23</w:t>
-      </w:r>
-      <w:r>
-        <w:rPr>
-          <w:noProof/>
-        </w:rPr>
-        <w:fldChar w:fldCharType="end"/>
-      </w:r>
+      <w:fldSimple w:instr=" SEQ Figure \* ARABIC ">
+        <w:r>
+          <w:rPr>
+            <w:noProof/>
+          </w:rPr>
+          <w:t>23</w:t>
+        </w:r>
+      </w:fldSimple>
       <w:r>
         <w:t>. Start sprint sequence diagram</w:t>
       </w:r>
@@ -26695,27 +26396,14 @@
       <w:r>
         <w:t xml:space="preserve">Figure </w:t>
       </w:r>
-      <w:r>
-        <w:fldChar w:fldCharType="begin"/>
-      </w:r>
-      <w:r>
-        <w:instrText xml:space="preserve"> SEQ Figure \* ARABIC </w:instrText>
-      </w:r>
-      <w:r>
-        <w:fldChar w:fldCharType="separate"/>
-      </w:r>
-      <w:r>
-        <w:rPr>
-          <w:noProof/>
-        </w:rPr>
-        <w:t>24</w:t>
-      </w:r>
-      <w:r>
-        <w:rPr>
-          <w:noProof/>
-        </w:rPr>
-        <w:fldChar w:fldCharType="end"/>
-      </w:r>
+      <w:fldSimple w:instr=" SEQ Figure \* ARABIC ">
+        <w:r>
+          <w:rPr>
+            <w:noProof/>
+          </w:rPr>
+          <w:t>24</w:t>
+        </w:r>
+      </w:fldSimple>
       <w:r>
         <w:t>. View board sequence diagram</w:t>
       </w:r>
@@ -26787,27 +26475,14 @@
       <w:r>
         <w:t xml:space="preserve">Figure </w:t>
       </w:r>
-      <w:r>
-        <w:fldChar w:fldCharType="begin"/>
-      </w:r>
-      <w:r>
-        <w:instrText xml:space="preserve"> SEQ Figure \* ARABIC </w:instrText>
-      </w:r>
-      <w:r>
-        <w:fldChar w:fldCharType="separate"/>
-      </w:r>
-      <w:r>
-        <w:rPr>
-          <w:noProof/>
-        </w:rPr>
-        <w:t>25</w:t>
-      </w:r>
-      <w:r>
-        <w:rPr>
-          <w:noProof/>
-        </w:rPr>
-        <w:fldChar w:fldCharType="end"/>
-      </w:r>
+      <w:fldSimple w:instr=" SEQ Figure \* ARABIC ">
+        <w:r>
+          <w:rPr>
+            <w:noProof/>
+          </w:rPr>
+          <w:t>25</w:t>
+        </w:r>
+      </w:fldSimple>
       <w:r>
         <w:t>. View report sequence diagram</w:t>
       </w:r>
@@ -32722,7 +32397,7 @@
 </file>
 
 <file path=customXml/itemProps1.xml><?xml version="1.0" encoding="utf-8"?>
-<ds:datastoreItem xmlns:ds="http://schemas.openxmlformats.org/officeDocument/2006/customXml" ds:itemID="{1D28ACAB-A836-401C-9A23-238053F56776}">
+<ds:datastoreItem xmlns:ds="http://schemas.openxmlformats.org/officeDocument/2006/customXml" ds:itemID="{F34D0E4C-FCC7-4B9B-BBAF-4D0E11DF5B00}">
   <ds:schemaRefs>
     <ds:schemaRef ds:uri="http://schemas.openxmlformats.org/officeDocument/2006/bibliography"/>
   </ds:schemaRefs>

</xml_diff>

<commit_message>
amplify add auth, amplify add api
Add authentication and API services to app
</commit_message>
<xml_diff>
--- a/Documentations/Report.docx
+++ b/Documentations/Report.docx
@@ -2086,30 +2086,14 @@
       <w:r>
         <w:t xml:space="preserve">Figure </w:t>
       </w:r>
-      <w:r>
-        <w:fldChar w:fldCharType="begin"/>
-      </w:r>
-      <w:r>
-        <w:instrText xml:space="preserve"> SEQ </w:instrText>
-      </w:r>
-      <w:r>
-        <w:instrText xml:space="preserve">Figure \* ARABIC </w:instrText>
-      </w:r>
-      <w:r>
-        <w:fldChar w:fldCharType="separate"/>
-      </w:r>
-      <w:r>
-        <w:rPr>
-          <w:noProof/>
-        </w:rPr>
-        <w:t>1</w:t>
-      </w:r>
-      <w:r>
-        <w:rPr>
-          <w:noProof/>
-        </w:rPr>
-        <w:fldChar w:fldCharType="end"/>
-      </w:r>
+      <w:fldSimple w:instr=" SEQ Figure \* ARABIC ">
+        <w:r>
+          <w:rPr>
+            <w:noProof/>
+          </w:rPr>
+          <w:t>1</w:t>
+        </w:r>
+      </w:fldSimple>
       <w:r>
         <w:t xml:space="preserve"> </w:t>
       </w:r>
@@ -25078,27 +25062,14 @@
       <w:r>
         <w:t xml:space="preserve">Figure </w:t>
       </w:r>
-      <w:r>
-        <w:fldChar w:fldCharType="begin"/>
-      </w:r>
-      <w:r>
-        <w:instrText xml:space="preserve"> SEQ Figure \* ARABIC </w:instrText>
-      </w:r>
-      <w:r>
-        <w:fldChar w:fldCharType="separate"/>
-      </w:r>
-      <w:r>
-        <w:rPr>
-          <w:noProof/>
-        </w:rPr>
-        <w:t>2</w:t>
-      </w:r>
-      <w:r>
-        <w:rPr>
-          <w:noProof/>
-        </w:rPr>
-        <w:fldChar w:fldCharType="end"/>
-      </w:r>
+      <w:fldSimple w:instr=" SEQ Figure \* ARABIC ">
+        <w:r>
+          <w:rPr>
+            <w:noProof/>
+          </w:rPr>
+          <w:t>2</w:t>
+        </w:r>
+      </w:fldSimple>
       <w:r>
         <w:t>. Login sequence diagram</w:t>
       </w:r>
@@ -25170,27 +25141,14 @@
       <w:r>
         <w:t xml:space="preserve">Figure </w:t>
       </w:r>
-      <w:r>
-        <w:fldChar w:fldCharType="begin"/>
-      </w:r>
-      <w:r>
-        <w:instrText xml:space="preserve"> SEQ Figure \* ARABIC </w:instrText>
-      </w:r>
-      <w:r>
-        <w:fldChar w:fldCharType="separate"/>
-      </w:r>
-      <w:r>
-        <w:rPr>
-          <w:noProof/>
-        </w:rPr>
-        <w:t>3</w:t>
-      </w:r>
-      <w:r>
-        <w:rPr>
-          <w:noProof/>
-        </w:rPr>
-        <w:fldChar w:fldCharType="end"/>
-      </w:r>
+      <w:fldSimple w:instr=" SEQ Figure \* ARABIC ">
+        <w:r>
+          <w:rPr>
+            <w:noProof/>
+          </w:rPr>
+          <w:t>3</w:t>
+        </w:r>
+      </w:fldSimple>
       <w:r>
         <w:t>. Sign up sequence diagram.</w:t>
       </w:r>
@@ -25262,27 +25220,14 @@
       <w:r>
         <w:t xml:space="preserve">Figure </w:t>
       </w:r>
-      <w:r>
-        <w:fldChar w:fldCharType="begin"/>
-      </w:r>
-      <w:r>
-        <w:instrText xml:space="preserve"> SEQ Figure \* ARABIC </w:instrText>
-      </w:r>
-      <w:r>
-        <w:fldChar w:fldCharType="separate"/>
-      </w:r>
-      <w:r>
-        <w:rPr>
-          <w:noProof/>
-        </w:rPr>
-        <w:t>4</w:t>
-      </w:r>
-      <w:r>
-        <w:rPr>
-          <w:noProof/>
-        </w:rPr>
-        <w:fldChar w:fldCharType="end"/>
-      </w:r>
+      <w:fldSimple w:instr=" SEQ Figure \* ARABIC ">
+        <w:r>
+          <w:rPr>
+            <w:noProof/>
+          </w:rPr>
+          <w:t>4</w:t>
+        </w:r>
+      </w:fldSimple>
       <w:r>
         <w:t>. Add comment</w:t>
       </w:r>
@@ -25357,27 +25302,14 @@
       <w:r>
         <w:t xml:space="preserve">Figure </w:t>
       </w:r>
-      <w:r>
-        <w:fldChar w:fldCharType="begin"/>
-      </w:r>
-      <w:r>
-        <w:instrText xml:space="preserve"> SEQ Figure \* ARABIC </w:instrText>
-      </w:r>
-      <w:r>
-        <w:fldChar w:fldCharType="separate"/>
-      </w:r>
-      <w:r>
-        <w:rPr>
-          <w:noProof/>
-        </w:rPr>
-        <w:t>5</w:t>
-      </w:r>
-      <w:r>
-        <w:rPr>
-          <w:noProof/>
-        </w:rPr>
-        <w:fldChar w:fldCharType="end"/>
-      </w:r>
+      <w:fldSimple w:instr=" SEQ Figure \* ARABIC ">
+        <w:r>
+          <w:rPr>
+            <w:noProof/>
+          </w:rPr>
+          <w:t>5</w:t>
+        </w:r>
+      </w:fldSimple>
       <w:r>
         <w:t>. Assign role for member sequence diagram</w:t>
       </w:r>
@@ -25449,27 +25381,14 @@
       <w:r>
         <w:t xml:space="preserve">Figure </w:t>
       </w:r>
-      <w:r>
-        <w:fldChar w:fldCharType="begin"/>
-      </w:r>
-      <w:r>
-        <w:instrText xml:space="preserve"> SEQ Figure \* ARABIC </w:instrText>
-      </w:r>
-      <w:r>
-        <w:fldChar w:fldCharType="separate"/>
-      </w:r>
-      <w:r>
-        <w:rPr>
-          <w:noProof/>
-        </w:rPr>
-        <w:t>6</w:t>
-      </w:r>
-      <w:r>
-        <w:rPr>
-          <w:noProof/>
-        </w:rPr>
-        <w:fldChar w:fldCharType="end"/>
-      </w:r>
+      <w:fldSimple w:instr=" SEQ Figure \* ARABIC ">
+        <w:r>
+          <w:rPr>
+            <w:noProof/>
+          </w:rPr>
+          <w:t>6</w:t>
+        </w:r>
+      </w:fldSimple>
       <w:r>
         <w:t xml:space="preserve">. Change </w:t>
       </w:r>
@@ -25547,27 +25466,14 @@
       <w:r>
         <w:t xml:space="preserve">Figure </w:t>
       </w:r>
-      <w:r>
-        <w:fldChar w:fldCharType="begin"/>
-      </w:r>
-      <w:r>
-        <w:instrText xml:space="preserve"> SEQ Figure \* ARABIC </w:instrText>
-      </w:r>
-      <w:r>
-        <w:fldChar w:fldCharType="separate"/>
-      </w:r>
-      <w:r>
-        <w:rPr>
-          <w:noProof/>
-        </w:rPr>
-        <w:t>7</w:t>
-      </w:r>
-      <w:r>
-        <w:rPr>
-          <w:noProof/>
-        </w:rPr>
-        <w:fldChar w:fldCharType="end"/>
-      </w:r>
+      <w:fldSimple w:instr=" SEQ Figure \* ARABIC ">
+        <w:r>
+          <w:rPr>
+            <w:noProof/>
+          </w:rPr>
+          <w:t>7</w:t>
+        </w:r>
+      </w:fldSimple>
       <w:r>
         <w:t>. Complete sprint sequence diagram</w:t>
       </w:r>
@@ -25639,27 +25545,14 @@
       <w:r>
         <w:t xml:space="preserve">Figure </w:t>
       </w:r>
-      <w:r>
-        <w:fldChar w:fldCharType="begin"/>
-      </w:r>
-      <w:r>
-        <w:instrText xml:space="preserve"> SEQ Figure \* ARABIC </w:instrText>
-      </w:r>
-      <w:r>
-        <w:fldChar w:fldCharType="separate"/>
-      </w:r>
-      <w:r>
-        <w:rPr>
-          <w:noProof/>
-        </w:rPr>
-        <w:t>8</w:t>
-      </w:r>
-      <w:r>
-        <w:rPr>
-          <w:noProof/>
-        </w:rPr>
-        <w:fldChar w:fldCharType="end"/>
-      </w:r>
+      <w:fldSimple w:instr=" SEQ Figure \* ARABIC ">
+        <w:r>
+          <w:rPr>
+            <w:noProof/>
+          </w:rPr>
+          <w:t>8</w:t>
+        </w:r>
+      </w:fldSimple>
       <w:r>
         <w:t xml:space="preserve">. Create </w:t>
       </w:r>
@@ -25737,27 +25630,14 @@
       <w:r>
         <w:t xml:space="preserve">Figure </w:t>
       </w:r>
-      <w:r>
-        <w:fldChar w:fldCharType="begin"/>
-      </w:r>
-      <w:r>
-        <w:instrText xml:space="preserve"> SEQ Figure \* ARABIC </w:instrText>
-      </w:r>
-      <w:r>
-        <w:fldChar w:fldCharType="separate"/>
-      </w:r>
-      <w:r>
-        <w:rPr>
-          <w:noProof/>
-        </w:rPr>
-        <w:t>9</w:t>
-      </w:r>
-      <w:r>
-        <w:rPr>
-          <w:noProof/>
-        </w:rPr>
-        <w:fldChar w:fldCharType="end"/>
-      </w:r>
+      <w:fldSimple w:instr=" SEQ Figure \* ARABIC ">
+        <w:r>
+          <w:rPr>
+            <w:noProof/>
+          </w:rPr>
+          <w:t>9</w:t>
+        </w:r>
+      </w:fldSimple>
       <w:r>
         <w:t>. Create new project sequence diagram</w:t>
       </w:r>
@@ -25829,27 +25709,14 @@
       <w:r>
         <w:t xml:space="preserve">Figure </w:t>
       </w:r>
-      <w:r>
-        <w:fldChar w:fldCharType="begin"/>
-      </w:r>
-      <w:r>
-        <w:instrText xml:space="preserve"> SEQ Figure \* ARABIC </w:instrText>
-      </w:r>
-      <w:r>
-        <w:fldChar w:fldCharType="separate"/>
-      </w:r>
-      <w:r>
-        <w:rPr>
-          <w:noProof/>
-        </w:rPr>
-        <w:t>10</w:t>
-      </w:r>
-      <w:r>
-        <w:rPr>
-          <w:noProof/>
-        </w:rPr>
-        <w:fldChar w:fldCharType="end"/>
-      </w:r>
+      <w:fldSimple w:instr=" SEQ Figure \* ARABIC ">
+        <w:r>
+          <w:rPr>
+            <w:noProof/>
+          </w:rPr>
+          <w:t>10</w:t>
+        </w:r>
+      </w:fldSimple>
       <w:r>
         <w:t>. Create sprint sequence diagram</w:t>
       </w:r>
@@ -25921,27 +25788,14 @@
       <w:r>
         <w:t xml:space="preserve">Figure </w:t>
       </w:r>
-      <w:r>
-        <w:fldChar w:fldCharType="begin"/>
-      </w:r>
-      <w:r>
-        <w:instrText xml:space="preserve"> SEQ Figure \* ARABIC </w:instrText>
-      </w:r>
-      <w:r>
-        <w:fldChar w:fldCharType="separate"/>
-      </w:r>
-      <w:r>
-        <w:rPr>
-          <w:noProof/>
-        </w:rPr>
-        <w:t>11</w:t>
-      </w:r>
-      <w:r>
-        <w:rPr>
-          <w:noProof/>
-        </w:rPr>
-        <w:fldChar w:fldCharType="end"/>
-      </w:r>
+      <w:fldSimple w:instr=" SEQ Figure \* ARABIC ">
+        <w:r>
+          <w:rPr>
+            <w:noProof/>
+          </w:rPr>
+          <w:t>11</w:t>
+        </w:r>
+      </w:fldSimple>
       <w:r>
         <w:t>. Delete comment sequence diagram</w:t>
       </w:r>
@@ -26013,27 +25867,14 @@
       <w:r>
         <w:t xml:space="preserve">Figure </w:t>
       </w:r>
-      <w:r>
-        <w:fldChar w:fldCharType="begin"/>
-      </w:r>
-      <w:r>
-        <w:instrText xml:space="preserve"> SEQ Figure \* ARABIC </w:instrText>
-      </w:r>
-      <w:r>
-        <w:fldChar w:fldCharType="separate"/>
-      </w:r>
-      <w:r>
-        <w:rPr>
-          <w:noProof/>
-        </w:rPr>
-        <w:t>12</w:t>
-      </w:r>
-      <w:r>
-        <w:rPr>
-          <w:noProof/>
-        </w:rPr>
-        <w:fldChar w:fldCharType="end"/>
-      </w:r>
+      <w:fldSimple w:instr=" SEQ Figure \* ARABIC ">
+        <w:r>
+          <w:rPr>
+            <w:noProof/>
+          </w:rPr>
+          <w:t>12</w:t>
+        </w:r>
+      </w:fldSimple>
       <w:r>
         <w:t>. Delete future sprint sequence diagram</w:t>
       </w:r>
@@ -26105,27 +25946,14 @@
       <w:r>
         <w:t xml:space="preserve">Figure </w:t>
       </w:r>
-      <w:r>
-        <w:fldChar w:fldCharType="begin"/>
-      </w:r>
-      <w:r>
-        <w:instrText xml:space="preserve"> SEQ Figure \* ARABIC </w:instrText>
-      </w:r>
-      <w:r>
-        <w:fldChar w:fldCharType="separate"/>
-      </w:r>
-      <w:r>
-        <w:rPr>
-          <w:noProof/>
-        </w:rPr>
-        <w:t>13</w:t>
-      </w:r>
-      <w:r>
-        <w:rPr>
-          <w:noProof/>
-        </w:rPr>
-        <w:fldChar w:fldCharType="end"/>
-      </w:r>
+      <w:fldSimple w:instr=" SEQ Figure \* ARABIC ">
+        <w:r>
+          <w:rPr>
+            <w:noProof/>
+          </w:rPr>
+          <w:t>13</w:t>
+        </w:r>
+      </w:fldSimple>
       <w:r>
         <w:t xml:space="preserve">. Delete </w:t>
       </w:r>
@@ -26203,27 +26031,14 @@
       <w:r>
         <w:t xml:space="preserve">Figure </w:t>
       </w:r>
-      <w:r>
-        <w:fldChar w:fldCharType="begin"/>
-      </w:r>
-      <w:r>
-        <w:instrText xml:space="preserve"> SEQ Figure \* ARABIC </w:instrText>
-      </w:r>
-      <w:r>
-        <w:fldChar w:fldCharType="separate"/>
-      </w:r>
-      <w:r>
-        <w:rPr>
-          <w:noProof/>
-        </w:rPr>
-        <w:t>14</w:t>
-      </w:r>
-      <w:r>
-        <w:rPr>
-          <w:noProof/>
-        </w:rPr>
-        <w:fldChar w:fldCharType="end"/>
-      </w:r>
+      <w:fldSimple w:instr=" SEQ Figure \* ARABIC ">
+        <w:r>
+          <w:rPr>
+            <w:noProof/>
+          </w:rPr>
+          <w:t>14</w:t>
+        </w:r>
+      </w:fldSimple>
       <w:r>
         <w:t>. Delete project sequence diagram</w:t>
       </w:r>
@@ -26295,27 +26110,14 @@
       <w:r>
         <w:t xml:space="preserve">Figure </w:t>
       </w:r>
-      <w:r>
-        <w:fldChar w:fldCharType="begin"/>
-      </w:r>
-      <w:r>
-        <w:instrText xml:space="preserve"> SEQ Figure \* ARABIC </w:instrText>
-      </w:r>
-      <w:r>
-        <w:fldChar w:fldCharType="separate"/>
-      </w:r>
-      <w:r>
-        <w:rPr>
-          <w:noProof/>
-        </w:rPr>
-        <w:t>15</w:t>
-      </w:r>
-      <w:r>
-        <w:rPr>
-          <w:noProof/>
-        </w:rPr>
-        <w:fldChar w:fldCharType="end"/>
-      </w:r>
+      <w:fldSimple w:instr=" SEQ Figure \* ARABIC ">
+        <w:r>
+          <w:rPr>
+            <w:noProof/>
+          </w:rPr>
+          <w:t>15</w:t>
+        </w:r>
+      </w:fldSimple>
       <w:r>
         <w:t>. Edit comment sequence diagram</w:t>
       </w:r>
@@ -26387,27 +26189,14 @@
       <w:r>
         <w:t xml:space="preserve">Figure </w:t>
       </w:r>
-      <w:r>
-        <w:fldChar w:fldCharType="begin"/>
-      </w:r>
-      <w:r>
-        <w:instrText xml:space="preserve"> SEQ Figure \* ARABIC </w:instrText>
-      </w:r>
-      <w:r>
-        <w:fldChar w:fldCharType="separate"/>
-      </w:r>
-      <w:r>
-        <w:rPr>
-          <w:noProof/>
-        </w:rPr>
-        <w:t>16</w:t>
-      </w:r>
-      <w:r>
-        <w:rPr>
-          <w:noProof/>
-        </w:rPr>
-        <w:fldChar w:fldCharType="end"/>
-      </w:r>
+      <w:fldSimple w:instr=" SEQ Figure \* ARABIC ">
+        <w:r>
+          <w:rPr>
+            <w:noProof/>
+          </w:rPr>
+          <w:t>16</w:t>
+        </w:r>
+      </w:fldSimple>
       <w:r>
         <w:t xml:space="preserve">. Edit </w:t>
       </w:r>
@@ -26485,27 +26274,14 @@
       <w:r>
         <w:t xml:space="preserve">Figure </w:t>
       </w:r>
-      <w:r>
-        <w:fldChar w:fldCharType="begin"/>
-      </w:r>
-      <w:r>
-        <w:instrText xml:space="preserve"> SEQ Figure \* ARABIC </w:instrText>
-      </w:r>
-      <w:r>
-        <w:fldChar w:fldCharType="separate"/>
-      </w:r>
-      <w:r>
-        <w:rPr>
-          <w:noProof/>
-        </w:rPr>
-        <w:t>17</w:t>
-      </w:r>
-      <w:r>
-        <w:rPr>
-          <w:noProof/>
-        </w:rPr>
-        <w:fldChar w:fldCharType="end"/>
-      </w:r>
+      <w:fldSimple w:instr=" SEQ Figure \* ARABIC ">
+        <w:r>
+          <w:rPr>
+            <w:noProof/>
+          </w:rPr>
+          <w:t>17</w:t>
+        </w:r>
+      </w:fldSimple>
       <w:r>
         <w:t>. Edit project information sequence diagram</w:t>
       </w:r>
@@ -26577,27 +26353,14 @@
       <w:r>
         <w:t xml:space="preserve">Figure </w:t>
       </w:r>
-      <w:r>
-        <w:fldChar w:fldCharType="begin"/>
-      </w:r>
-      <w:r>
-        <w:instrText xml:space="preserve"> SEQ Figure \* ARABIC </w:instrText>
-      </w:r>
-      <w:r>
-        <w:fldChar w:fldCharType="separate"/>
-      </w:r>
-      <w:r>
-        <w:rPr>
-          <w:noProof/>
-        </w:rPr>
-        <w:t>18</w:t>
-      </w:r>
-      <w:r>
-        <w:rPr>
-          <w:noProof/>
-        </w:rPr>
-        <w:fldChar w:fldCharType="end"/>
-      </w:r>
+      <w:fldSimple w:instr=" SEQ Figure \* ARABIC ">
+        <w:r>
+          <w:rPr>
+            <w:noProof/>
+          </w:rPr>
+          <w:t>18</w:t>
+        </w:r>
+      </w:fldSimple>
       <w:r>
         <w:t>. Edit sprint sequence diagram</w:t>
       </w:r>
@@ -26669,27 +26432,14 @@
       <w:r>
         <w:t xml:space="preserve">Figure </w:t>
       </w:r>
-      <w:r>
-        <w:fldChar w:fldCharType="begin"/>
-      </w:r>
-      <w:r>
-        <w:instrText xml:space="preserve"> SEQ Figure \* ARABIC </w:instrText>
-      </w:r>
-      <w:r>
-        <w:fldChar w:fldCharType="separate"/>
-      </w:r>
-      <w:r>
-        <w:rPr>
-          <w:noProof/>
-        </w:rPr>
-        <w:t>19</w:t>
-      </w:r>
-      <w:r>
-        <w:rPr>
-          <w:noProof/>
-        </w:rPr>
-        <w:fldChar w:fldCharType="end"/>
-      </w:r>
+      <w:fldSimple w:instr=" SEQ Figure \* ARABIC ">
+        <w:r>
+          <w:rPr>
+            <w:noProof/>
+          </w:rPr>
+          <w:t>19</w:t>
+        </w:r>
+      </w:fldSimple>
       <w:r>
         <w:t>. Invite member sequence diagram</w:t>
       </w:r>
@@ -26761,27 +26511,14 @@
       <w:r>
         <w:t xml:space="preserve">Figure </w:t>
       </w:r>
-      <w:r>
-        <w:fldChar w:fldCharType="begin"/>
-      </w:r>
-      <w:r>
-        <w:instrText xml:space="preserve"> SEQ Figure \* ARABIC </w:instrText>
-      </w:r>
-      <w:r>
-        <w:fldChar w:fldCharType="separate"/>
-      </w:r>
-      <w:r>
-        <w:rPr>
-          <w:noProof/>
-        </w:rPr>
-        <w:t>20</w:t>
-      </w:r>
-      <w:r>
-        <w:rPr>
-          <w:noProof/>
-        </w:rPr>
-        <w:fldChar w:fldCharType="end"/>
-      </w:r>
+      <w:fldSimple w:instr=" SEQ Figure \* ARABIC ">
+        <w:r>
+          <w:rPr>
+            <w:noProof/>
+          </w:rPr>
+          <w:t>20</w:t>
+        </w:r>
+      </w:fldSimple>
       <w:r>
         <w:t>. Log out sequence diagram</w:t>
       </w:r>
@@ -26853,27 +26590,14 @@
       <w:r>
         <w:t xml:space="preserve">Figure </w:t>
       </w:r>
-      <w:r>
-        <w:fldChar w:fldCharType="begin"/>
-      </w:r>
-      <w:r>
-        <w:instrText xml:space="preserve"> SEQ Figure \* ARABIC </w:instrText>
-      </w:r>
-      <w:r>
-        <w:fldChar w:fldCharType="separate"/>
-      </w:r>
-      <w:r>
-        <w:rPr>
-          <w:noProof/>
-        </w:rPr>
-        <w:t>21</w:t>
-      </w:r>
-      <w:r>
-        <w:rPr>
-          <w:noProof/>
-        </w:rPr>
-        <w:fldChar w:fldCharType="end"/>
-      </w:r>
+      <w:fldSimple w:instr=" SEQ Figure \* ARABIC ">
+        <w:r>
+          <w:rPr>
+            <w:noProof/>
+          </w:rPr>
+          <w:t>21</w:t>
+        </w:r>
+      </w:fldSimple>
       <w:r>
         <w:t>. Remove member sequence diagram</w:t>
       </w:r>
@@ -26945,27 +26669,14 @@
       <w:r>
         <w:t xml:space="preserve">Figure </w:t>
       </w:r>
-      <w:r>
-        <w:fldChar w:fldCharType="begin"/>
-      </w:r>
-      <w:r>
-        <w:instrText xml:space="preserve"> SEQ Figure \* ARABIC </w:instrText>
-      </w:r>
-      <w:r>
-        <w:fldChar w:fldCharType="separate"/>
-      </w:r>
-      <w:r>
-        <w:rPr>
-          <w:noProof/>
-        </w:rPr>
-        <w:t>22</w:t>
-      </w:r>
-      <w:r>
-        <w:rPr>
-          <w:noProof/>
-        </w:rPr>
-        <w:fldChar w:fldCharType="end"/>
-      </w:r>
+      <w:fldSimple w:instr=" SEQ Figure \* ARABIC ">
+        <w:r>
+          <w:rPr>
+            <w:noProof/>
+          </w:rPr>
+          <w:t>22</w:t>
+        </w:r>
+      </w:fldSimple>
       <w:r>
         <w:t>. Search sequence diagram</w:t>
       </w:r>
@@ -27037,27 +26748,14 @@
       <w:r>
         <w:t xml:space="preserve">Figure </w:t>
       </w:r>
-      <w:r>
-        <w:fldChar w:fldCharType="begin"/>
-      </w:r>
-      <w:r>
-        <w:instrText xml:space="preserve"> SEQ Figure \* ARABIC </w:instrText>
-      </w:r>
-      <w:r>
-        <w:fldChar w:fldCharType="separate"/>
-      </w:r>
-      <w:r>
-        <w:rPr>
-          <w:noProof/>
-        </w:rPr>
-        <w:t>23</w:t>
-      </w:r>
-      <w:r>
-        <w:rPr>
-          <w:noProof/>
-        </w:rPr>
-        <w:fldChar w:fldCharType="end"/>
-      </w:r>
+      <w:fldSimple w:instr=" SEQ Figure \* ARABIC ">
+        <w:r>
+          <w:rPr>
+            <w:noProof/>
+          </w:rPr>
+          <w:t>23</w:t>
+        </w:r>
+      </w:fldSimple>
       <w:r>
         <w:t>. Start sprint sequence diagram</w:t>
       </w:r>
@@ -27130,27 +26828,14 @@
         <w:lastRenderedPageBreak/>
         <w:t xml:space="preserve">Figure </w:t>
       </w:r>
-      <w:r>
-        <w:fldChar w:fldCharType="begin"/>
-      </w:r>
-      <w:r>
-        <w:instrText xml:space="preserve"> SEQ Figure \* ARABIC </w:instrText>
-      </w:r>
-      <w:r>
-        <w:fldChar w:fldCharType="separate"/>
-      </w:r>
-      <w:r>
-        <w:rPr>
-          <w:noProof/>
-        </w:rPr>
-        <w:t>24</w:t>
-      </w:r>
-      <w:r>
-        <w:rPr>
-          <w:noProof/>
-        </w:rPr>
-        <w:fldChar w:fldCharType="end"/>
-      </w:r>
+      <w:fldSimple w:instr=" SEQ Figure \* ARABIC ">
+        <w:r>
+          <w:rPr>
+            <w:noProof/>
+          </w:rPr>
+          <w:t>24</w:t>
+        </w:r>
+      </w:fldSimple>
       <w:r>
         <w:t>. View board sequence diagram</w:t>
       </w:r>
@@ -27221,27 +26906,14 @@
       <w:r>
         <w:t xml:space="preserve">Figure </w:t>
       </w:r>
-      <w:r>
-        <w:fldChar w:fldCharType="begin"/>
-      </w:r>
-      <w:r>
-        <w:instrText xml:space="preserve"> SEQ Figure \* ARABIC </w:instrText>
-      </w:r>
-      <w:r>
-        <w:fldChar w:fldCharType="separate"/>
-      </w:r>
-      <w:r>
-        <w:rPr>
-          <w:noProof/>
-        </w:rPr>
-        <w:t>25</w:t>
-      </w:r>
-      <w:r>
-        <w:rPr>
-          <w:noProof/>
-        </w:rPr>
-        <w:fldChar w:fldCharType="end"/>
-      </w:r>
+      <w:fldSimple w:instr=" SEQ Figure \* ARABIC ">
+        <w:r>
+          <w:rPr>
+            <w:noProof/>
+          </w:rPr>
+          <w:t>25</w:t>
+        </w:r>
+      </w:fldSimple>
       <w:r>
         <w:t>. View report sequence diagram</w:t>
       </w:r>
@@ -27271,10 +26943,10 @@
           <w:noProof/>
         </w:rPr>
         <w:drawing>
-          <wp:inline distT="0" distB="0" distL="0" distR="0" wp14:anchorId="178F933A" wp14:editId="368F3733">
-            <wp:extent cx="5731510" cy="4019550"/>
-            <wp:effectExtent l="0" t="0" r="2540" b="0"/>
-            <wp:docPr id="5" name="Picture 5"/>
+          <wp:inline distT="0" distB="0" distL="0" distR="0" wp14:anchorId="7D03D581" wp14:editId="6784B112">
+            <wp:extent cx="5731510" cy="4017010"/>
+            <wp:effectExtent l="0" t="0" r="2540" b="2540"/>
+            <wp:docPr id="9" name="Picture 9"/>
             <wp:cNvGraphicFramePr>
               <a:graphicFrameLocks xmlns:a="http://schemas.openxmlformats.org/drawingml/2006/main" noChangeAspect="1"/>
             </wp:cNvGraphicFramePr>
@@ -27303,7 +26975,7 @@
                   <pic:spPr bwMode="auto">
                     <a:xfrm>
                       <a:off x="0" y="0"/>
-                      <a:ext cx="5731510" cy="4019550"/>
+                      <a:ext cx="5731510" cy="4017010"/>
                     </a:xfrm>
                     <a:prstGeom prst="rect">
                       <a:avLst/>
@@ -27328,27 +27000,14 @@
       <w:r>
         <w:t xml:space="preserve">Figure </w:t>
       </w:r>
-      <w:r>
-        <w:fldChar w:fldCharType="begin"/>
-      </w:r>
-      <w:r>
-        <w:instrText xml:space="preserve"> SEQ Figure \* ARABIC </w:instrText>
-      </w:r>
-      <w:r>
-        <w:fldChar w:fldCharType="separate"/>
-      </w:r>
-      <w:r>
-        <w:rPr>
-          <w:noProof/>
-        </w:rPr>
-        <w:t>26</w:t>
-      </w:r>
-      <w:r>
-        <w:rPr>
-          <w:noProof/>
-        </w:rPr>
-        <w:fldChar w:fldCharType="end"/>
-      </w:r>
+      <w:fldSimple w:instr=" SEQ Figure \* ARABIC ">
+        <w:r>
+          <w:rPr>
+            <w:noProof/>
+          </w:rPr>
+          <w:t>26</w:t>
+        </w:r>
+      </w:fldSimple>
       <w:r>
         <w:t>. Class diagram</w:t>
       </w:r>
@@ -27435,27 +27094,14 @@
       <w:r>
         <w:t xml:space="preserve">Figure </w:t>
       </w:r>
-      <w:r>
-        <w:fldChar w:fldCharType="begin"/>
-      </w:r>
-      <w:r>
-        <w:instrText xml:space="preserve"> SEQ Figure \* ARABIC </w:instrText>
-      </w:r>
-      <w:r>
-        <w:fldChar w:fldCharType="separate"/>
-      </w:r>
-      <w:r>
-        <w:rPr>
-          <w:noProof/>
-        </w:rPr>
-        <w:t>27</w:t>
-      </w:r>
-      <w:r>
-        <w:rPr>
-          <w:noProof/>
-        </w:rPr>
-        <w:fldChar w:fldCharType="end"/>
-      </w:r>
+      <w:fldSimple w:instr=" SEQ Figure \* ARABIC ">
+        <w:r>
+          <w:rPr>
+            <w:noProof/>
+          </w:rPr>
+          <w:t>27</w:t>
+        </w:r>
+      </w:fldSimple>
       <w:r>
         <w:t>. Login communication diagram</w:t>
       </w:r>
@@ -27541,27 +27187,14 @@
       <w:r>
         <w:t xml:space="preserve">Figure </w:t>
       </w:r>
-      <w:r>
-        <w:fldChar w:fldCharType="begin"/>
-      </w:r>
-      <w:r>
-        <w:instrText xml:space="preserve"> SEQ Figure \* ARABIC </w:instrText>
-      </w:r>
-      <w:r>
-        <w:fldChar w:fldCharType="separate"/>
-      </w:r>
-      <w:r>
-        <w:rPr>
-          <w:noProof/>
-        </w:rPr>
-        <w:t>28</w:t>
-      </w:r>
-      <w:r>
-        <w:rPr>
-          <w:noProof/>
-        </w:rPr>
-        <w:fldChar w:fldCharType="end"/>
-      </w:r>
+      <w:fldSimple w:instr=" SEQ Figure \* ARABIC ">
+        <w:r>
+          <w:rPr>
+            <w:noProof/>
+          </w:rPr>
+          <w:t>28</w:t>
+        </w:r>
+      </w:fldSimple>
       <w:r>
         <w:t>. Login state diagram</w:t>
       </w:r>
@@ -27633,27 +27266,14 @@
       <w:r>
         <w:t xml:space="preserve">Figure </w:t>
       </w:r>
-      <w:r>
-        <w:fldChar w:fldCharType="begin"/>
-      </w:r>
-      <w:r>
-        <w:instrText xml:space="preserve"> SEQ Figure \* ARABIC </w:instrText>
-      </w:r>
-      <w:r>
-        <w:fldChar w:fldCharType="separate"/>
-      </w:r>
-      <w:r>
-        <w:rPr>
-          <w:noProof/>
-        </w:rPr>
-        <w:t>29</w:t>
-      </w:r>
-      <w:r>
-        <w:rPr>
-          <w:noProof/>
-        </w:rPr>
-        <w:fldChar w:fldCharType="end"/>
-      </w:r>
+      <w:fldSimple w:instr=" SEQ Figure \* ARABIC ">
+        <w:r>
+          <w:rPr>
+            <w:noProof/>
+          </w:rPr>
+          <w:t>29</w:t>
+        </w:r>
+      </w:fldSimple>
       <w:r>
         <w:t>. Change status of task state diagram</w:t>
       </w:r>
@@ -33629,7 +33249,7 @@
 </file>
 
 <file path=customXml/itemProps1.xml><?xml version="1.0" encoding="utf-8"?>
-<ds:datastoreItem xmlns:ds="http://schemas.openxmlformats.org/officeDocument/2006/customXml" ds:itemID="{4CD15C50-2DCE-40CE-B2A6-DB2D109BC1E0}">
+<ds:datastoreItem xmlns:ds="http://schemas.openxmlformats.org/officeDocument/2006/customXml" ds:itemID="{7503FAB3-C80B-4304-8FD3-B93DC968B25A}">
   <ds:schemaRefs>
     <ds:schemaRef ds:uri="http://schemas.openxmlformats.org/officeDocument/2006/bibliography"/>
   </ds:schemaRefs>

</xml_diff>